<commit_message>
Modified brief borrow book
Corrected some punctuation
Added a few extra information
</commit_message>
<xml_diff>
--- a/Week 9/Brief borrow book.docx
+++ b/Week 9/Brief borrow book.docx
@@ -4,10 +4,11 @@
   <w:body>
     <w:p xmlns:wp14="http://schemas.microsoft.com/office/word/2010/wordml" wp14:textId="266B99D8">
       <w:pPr>
-        <w:rPr>
-          <w:rFonts w:ascii="Times New Roman" w:hAnsi="Times New Roman" w:eastAsia="Times New Roman" w:cs="Times New Roman"/>
-          <w:sz w:val="72"/>
-          <w:szCs w:val="72"/>
+        <w:spacing w:line="360" w:lineRule="auto"/>
+        <w:rPr>
+          <w:rFonts w:ascii="Times New Roman" w:hAnsi="Times New Roman" w:eastAsia="Times New Roman" w:cs="Times New Roman"/>
+          <w:sz w:val="24"/>
+          <w:szCs w:val="24"/>
           <w:u w:val="none"/>
         </w:rPr>
       </w:pPr>
@@ -16,8 +17,8 @@
       <w:r>
         <w:rPr>
           <w:rFonts w:ascii="Times New Roman" w:hAnsi="Times New Roman" w:eastAsia="Times New Roman" w:cs="Times New Roman"/>
-          <w:sz w:val="72"/>
-          <w:szCs w:val="72"/>
+          <w:sz w:val="24"/>
+          <w:szCs w:val="24"/>
           <w:u w:val="none"/>
         </w:rPr>
         <w:t>Borrow book</w:t>
@@ -26,10 +27,11 @@
     <w:p>
       <w:pPr>
         <w:pStyle w:val="Normal"/>
-        <w:rPr>
-          <w:rFonts w:ascii="Times New Roman" w:hAnsi="Times New Roman" w:eastAsia="Times New Roman" w:cs="Times New Roman"/>
-          <w:sz w:val="72"/>
-          <w:szCs w:val="72"/>
+        <w:spacing w:line="360" w:lineRule="auto"/>
+        <w:rPr>
+          <w:rFonts w:ascii="Times New Roman" w:hAnsi="Times New Roman" w:eastAsia="Times New Roman" w:cs="Times New Roman"/>
+          <w:sz w:val="24"/>
+          <w:szCs w:val="24"/>
           <w:u w:val="single"/>
         </w:rPr>
       </w:pPr>
@@ -41,18 +43,43 @@
           <w:u w:val="single"/>
         </w:rPr>
         <w:t>3.1 Search Book</w:t>
+      </w:r>
+      <w:r>
+        <w:br/>
+      </w:r>
+      <w:r>
+        <w:rPr>
+          <w:rFonts w:ascii="Times New Roman" w:hAnsi="Times New Roman" w:eastAsia="Times New Roman" w:cs="Times New Roman"/>
+          <w:sz w:val="24"/>
+          <w:szCs w:val="24"/>
+          <w:u w:val="none"/>
+        </w:rPr>
+        <w:t>The system will accept searching details from the user. Then filter the all the book in the library that meet the search requirement and display the result to the user.</w:t>
       </w:r>
     </w:p>
     <w:p>
       <w:pPr>
         <w:pStyle w:val="Normal"/>
+        <w:spacing w:line="360" w:lineRule="auto"/>
+        <w:rPr>
+          <w:rFonts w:ascii="Times New Roman" w:hAnsi="Times New Roman" w:eastAsia="Times New Roman" w:cs="Times New Roman"/>
+          <w:sz w:val="24"/>
+          <w:szCs w:val="24"/>
+          <w:u w:val="none"/>
+        </w:rPr>
+      </w:pPr>
+      <w:r>
         <w:rPr>
           <w:rFonts w:ascii="Times New Roman" w:hAnsi="Times New Roman" w:eastAsia="Times New Roman" w:cs="Times New Roman"/>
           <w:sz w:val="24"/>
           <w:szCs w:val="24"/>
           <w:u w:val="single"/>
         </w:rPr>
-      </w:pPr>
+        <w:t>3.2 Borrow Confirmation</w:t>
+      </w:r>
+      <w:r>
+        <w:br/>
+      </w:r>
       <w:r>
         <w:rPr>
           <w:rFonts w:ascii="Times New Roman" w:hAnsi="Times New Roman" w:eastAsia="Times New Roman" w:cs="Times New Roman"/>
@@ -60,30 +87,13 @@
           <w:szCs w:val="24"/>
           <w:u w:val="none"/>
         </w:rPr>
-        <w:t xml:space="preserve">The system will accept searching details from the user. After that filter the all the book in the library after that will display the searching result for </w:t>
-      </w:r>
-      <w:r>
-        <w:rPr>
-          <w:rFonts w:ascii="Times New Roman" w:hAnsi="Times New Roman" w:eastAsia="Times New Roman" w:cs="Times New Roman"/>
-          <w:sz w:val="24"/>
-          <w:szCs w:val="24"/>
-          <w:u w:val="none"/>
-        </w:rPr>
-        <w:t>user</w:t>
-      </w:r>
-      <w:r>
-        <w:rPr>
-          <w:rFonts w:ascii="Times New Roman" w:hAnsi="Times New Roman" w:eastAsia="Times New Roman" w:cs="Times New Roman"/>
-          <w:sz w:val="24"/>
-          <w:szCs w:val="24"/>
-          <w:u w:val="none"/>
-        </w:rPr>
-        <w:t>.</w:t>
+        <w:t>After the searching process, the user is allowed to select one book to borrow. After that, system will require the user to confirm the book they want to borrow.</w:t>
       </w:r>
     </w:p>
     <w:p>
       <w:pPr>
         <w:pStyle w:val="Normal"/>
+        <w:spacing w:line="360" w:lineRule="auto"/>
         <w:rPr>
           <w:rFonts w:ascii="Times New Roman" w:hAnsi="Times New Roman" w:eastAsia="Times New Roman" w:cs="Times New Roman"/>
           <w:sz w:val="24"/>
@@ -98,21 +108,25 @@
           <w:szCs w:val="24"/>
           <w:u w:val="single"/>
         </w:rPr>
-        <w:t xml:space="preserve">3.2 Borrow </w:t>
-      </w:r>
-      <w:r>
-        <w:rPr>
-          <w:rFonts w:ascii="Times New Roman" w:hAnsi="Times New Roman" w:eastAsia="Times New Roman" w:cs="Times New Roman"/>
-          <w:sz w:val="24"/>
-          <w:szCs w:val="24"/>
-          <w:u w:val="single"/>
-        </w:rPr>
-        <w:t>Confirmation</w:t>
+        <w:t>3.3 Book Reservation</w:t>
+      </w:r>
+      <w:r>
+        <w:br/>
+      </w:r>
+      <w:r>
+        <w:rPr>
+          <w:rFonts w:ascii="Times New Roman" w:hAnsi="Times New Roman" w:eastAsia="Times New Roman" w:cs="Times New Roman"/>
+          <w:sz w:val="24"/>
+          <w:szCs w:val="24"/>
+          <w:u w:val="none"/>
+        </w:rPr>
+        <w:t>After the confirmation process, the detail of the user will be recorded on the book reservation file for future use. After that, system will display the book status for the user and inform the user when to collect the book at the library.</w:t>
       </w:r>
     </w:p>
     <w:p>
       <w:pPr>
         <w:pStyle w:val="Normal"/>
+        <w:spacing w:line="360" w:lineRule="auto"/>
         <w:rPr>
           <w:rFonts w:ascii="Times New Roman" w:hAnsi="Times New Roman" w:eastAsia="Times New Roman" w:cs="Times New Roman"/>
           <w:sz w:val="24"/>
@@ -125,68 +139,27 @@
           <w:rFonts w:ascii="Times New Roman" w:hAnsi="Times New Roman" w:eastAsia="Times New Roman" w:cs="Times New Roman"/>
           <w:sz w:val="24"/>
           <w:szCs w:val="24"/>
+          <w:u w:val="single"/>
+        </w:rPr>
+        <w:t>3.4 Collect Book</w:t>
+      </w:r>
+      <w:r>
+        <w:br/>
+      </w:r>
+      <w:r>
+        <w:rPr>
+          <w:rFonts w:ascii="Times New Roman" w:hAnsi="Times New Roman" w:eastAsia="Times New Roman" w:cs="Times New Roman"/>
+          <w:sz w:val="24"/>
+          <w:szCs w:val="24"/>
           <w:u w:val="none"/>
         </w:rPr>
-        <w:t>After user searching process the system will allow user select the book want to borrow. After that, system will</w:t>
-      </w:r>
-      <w:r>
-        <w:rPr>
-          <w:rFonts w:ascii="Times New Roman" w:hAnsi="Times New Roman" w:eastAsia="Times New Roman" w:cs="Times New Roman"/>
-          <w:sz w:val="24"/>
-          <w:szCs w:val="24"/>
-          <w:u w:val="none"/>
-        </w:rPr>
-        <w:t xml:space="preserve"> </w:t>
-      </w:r>
-      <w:r>
-        <w:rPr>
-          <w:rFonts w:ascii="Times New Roman" w:hAnsi="Times New Roman" w:eastAsia="Times New Roman" w:cs="Times New Roman"/>
-          <w:sz w:val="24"/>
-          <w:szCs w:val="24"/>
-          <w:u w:val="none"/>
-        </w:rPr>
-        <w:t>required user to co</w:t>
-      </w:r>
-      <w:r>
-        <w:rPr>
-          <w:rFonts w:ascii="Times New Roman" w:hAnsi="Times New Roman" w:eastAsia="Times New Roman" w:cs="Times New Roman"/>
-          <w:sz w:val="24"/>
-          <w:szCs w:val="24"/>
-          <w:u w:val="none"/>
-        </w:rPr>
-        <w:t>n</w:t>
-      </w:r>
-      <w:r>
-        <w:rPr>
-          <w:rFonts w:ascii="Times New Roman" w:hAnsi="Times New Roman" w:eastAsia="Times New Roman" w:cs="Times New Roman"/>
-          <w:sz w:val="24"/>
-          <w:szCs w:val="24"/>
-          <w:u w:val="none"/>
-        </w:rPr>
-        <w:t>firm the</w:t>
-      </w:r>
-      <w:r>
-        <w:rPr>
-          <w:rFonts w:ascii="Times New Roman" w:hAnsi="Times New Roman" w:eastAsia="Times New Roman" w:cs="Times New Roman"/>
-          <w:sz w:val="24"/>
-          <w:szCs w:val="24"/>
-          <w:u w:val="none"/>
-        </w:rPr>
-        <w:t xml:space="preserve"> </w:t>
-      </w:r>
-      <w:r>
-        <w:rPr>
-          <w:rFonts w:ascii="Times New Roman" w:hAnsi="Times New Roman" w:eastAsia="Times New Roman" w:cs="Times New Roman"/>
-          <w:sz w:val="24"/>
-          <w:szCs w:val="24"/>
-          <w:u w:val="none"/>
-        </w:rPr>
-        <w:t xml:space="preserve">book they want to borrow.  </w:t>
+        <w:t>When the user come to library to collect the book, the system will change the status of the book from reserved to collected. If the user did not collect the book at the specific day, the system will automatically change the status of book to available and assume that the user has returned the book.</w:t>
       </w:r>
     </w:p>
     <w:p>
       <w:pPr>
         <w:pStyle w:val="Normal"/>
+        <w:spacing w:line="360" w:lineRule="auto"/>
         <w:rPr>
           <w:rFonts w:ascii="Times New Roman" w:hAnsi="Times New Roman" w:eastAsia="Times New Roman" w:cs="Times New Roman"/>
           <w:sz w:val="24"/>
@@ -201,12 +174,25 @@
           <w:szCs w:val="24"/>
           <w:u w:val="single"/>
         </w:rPr>
-        <w:t>3.3 Book Reservation</w:t>
+        <w:t>3.5 Renew Book</w:t>
+      </w:r>
+      <w:r>
+        <w:br/>
+      </w:r>
+      <w:r>
+        <w:rPr>
+          <w:rFonts w:ascii="Times New Roman" w:hAnsi="Times New Roman" w:eastAsia="Times New Roman" w:cs="Times New Roman"/>
+          <w:sz w:val="24"/>
+          <w:szCs w:val="24"/>
+          <w:u w:val="none"/>
+        </w:rPr>
+        <w:t>If user not enough time to read this book, the system also allow user make an extension request. The extension request process requires the user to key in the serial number on the book and their user ID. After that, system will generate and display a new expired date of the book for the user. User are only allowed to use this feature not more that 2 times for each book they borrowed to prevent the user from abusing this feature.</w:t>
       </w:r>
     </w:p>
     <w:p>
       <w:pPr>
         <w:pStyle w:val="Normal"/>
+        <w:spacing w:line="360" w:lineRule="auto"/>
         <w:rPr>
           <w:rFonts w:ascii="Times New Roman" w:hAnsi="Times New Roman" w:eastAsia="Times New Roman" w:cs="Times New Roman"/>
           <w:sz w:val="24"/>
@@ -219,149 +205,21 @@
           <w:rFonts w:ascii="Times New Roman" w:hAnsi="Times New Roman" w:eastAsia="Times New Roman" w:cs="Times New Roman"/>
           <w:sz w:val="24"/>
           <w:szCs w:val="24"/>
+          <w:u w:val="single"/>
+        </w:rPr>
+        <w:t>3.6 Update Book Status</w:t>
+      </w:r>
+      <w:r>
+        <w:br/>
+      </w:r>
+      <w:r>
+        <w:rPr>
+          <w:rFonts w:ascii="Times New Roman" w:hAnsi="Times New Roman" w:eastAsia="Times New Roman" w:cs="Times New Roman"/>
+          <w:sz w:val="24"/>
+          <w:szCs w:val="24"/>
           <w:u w:val="none"/>
         </w:rPr>
-        <w:t>After the confirmation process the detail of the user will record on the book reservation file for future needs. After that, system will display the book status for the user and inform user when to collect the book.</w:t>
-      </w:r>
-    </w:p>
-    <w:p>
-      <w:pPr>
-        <w:pStyle w:val="Normal"/>
-        <w:rPr>
-          <w:rFonts w:ascii="Times New Roman" w:hAnsi="Times New Roman" w:eastAsia="Times New Roman" w:cs="Times New Roman"/>
-          <w:sz w:val="24"/>
-          <w:szCs w:val="24"/>
-          <w:u w:val="none"/>
-        </w:rPr>
-      </w:pPr>
-      <w:r>
-        <w:rPr>
-          <w:rFonts w:ascii="Times New Roman" w:hAnsi="Times New Roman" w:eastAsia="Times New Roman" w:cs="Times New Roman"/>
-          <w:sz w:val="24"/>
-          <w:szCs w:val="24"/>
-          <w:u w:val="single"/>
-        </w:rPr>
-        <w:t>3.4 Collect Book</w:t>
-      </w:r>
-    </w:p>
-    <w:p>
-      <w:pPr>
-        <w:pStyle w:val="Normal"/>
-        <w:rPr>
-          <w:rFonts w:ascii="Times New Roman" w:hAnsi="Times New Roman" w:eastAsia="Times New Roman" w:cs="Times New Roman"/>
-          <w:sz w:val="24"/>
-          <w:szCs w:val="24"/>
-          <w:u w:val="single"/>
-        </w:rPr>
-      </w:pPr>
-      <w:r>
-        <w:rPr>
-          <w:rFonts w:ascii="Times New Roman" w:hAnsi="Times New Roman" w:eastAsia="Times New Roman" w:cs="Times New Roman"/>
-          <w:sz w:val="24"/>
-          <w:szCs w:val="24"/>
-          <w:u w:val="none"/>
-        </w:rPr>
-        <w:t>User come to library to collect the book.</w:t>
-      </w:r>
-    </w:p>
-    <w:p>
-      <w:pPr>
-        <w:pStyle w:val="Normal"/>
-        <w:rPr>
-          <w:rFonts w:ascii="Times New Roman" w:hAnsi="Times New Roman" w:eastAsia="Times New Roman" w:cs="Times New Roman"/>
-          <w:sz w:val="24"/>
-          <w:szCs w:val="24"/>
-          <w:u w:val="single"/>
-        </w:rPr>
-      </w:pPr>
-      <w:r>
-        <w:rPr>
-          <w:rFonts w:ascii="Times New Roman" w:hAnsi="Times New Roman" w:eastAsia="Times New Roman" w:cs="Times New Roman"/>
-          <w:sz w:val="24"/>
-          <w:szCs w:val="24"/>
-          <w:u w:val="single"/>
-        </w:rPr>
-        <w:t>3.5 Renew Book</w:t>
-      </w:r>
-    </w:p>
-    <w:p>
-      <w:pPr>
-        <w:pStyle w:val="Normal"/>
-        <w:rPr>
-          <w:rFonts w:ascii="Times New Roman" w:hAnsi="Times New Roman" w:eastAsia="Times New Roman" w:cs="Times New Roman"/>
-          <w:sz w:val="24"/>
-          <w:szCs w:val="24"/>
-          <w:u w:val="none"/>
-        </w:rPr>
-      </w:pPr>
-      <w:r>
-        <w:rPr>
-          <w:rFonts w:ascii="Times New Roman" w:hAnsi="Times New Roman" w:eastAsia="Times New Roman" w:cs="Times New Roman"/>
-          <w:sz w:val="24"/>
-          <w:szCs w:val="24"/>
-          <w:u w:val="none"/>
-        </w:rPr>
-        <w:t>If user not enough time to read this book the system also allow user make an extension request. The extension request process required user key in the serial book on the book and user ID. After that, system will generate a new expired date of the book for the user.</w:t>
-      </w:r>
-    </w:p>
-    <w:p>
-      <w:pPr>
-        <w:pStyle w:val="Normal"/>
-        <w:rPr>
-          <w:rFonts w:ascii="Times New Roman" w:hAnsi="Times New Roman" w:eastAsia="Times New Roman" w:cs="Times New Roman"/>
-          <w:sz w:val="24"/>
-          <w:szCs w:val="24"/>
-          <w:u w:val="none"/>
-        </w:rPr>
-      </w:pPr>
-      <w:r>
-        <w:rPr>
-          <w:rFonts w:ascii="Times New Roman" w:hAnsi="Times New Roman" w:eastAsia="Times New Roman" w:cs="Times New Roman"/>
-          <w:sz w:val="24"/>
-          <w:szCs w:val="24"/>
-          <w:u w:val="single"/>
-        </w:rPr>
-        <w:t>3.6 Update Book Status</w:t>
-      </w:r>
-    </w:p>
-    <w:p>
-      <w:pPr>
-        <w:pStyle w:val="Normal"/>
-        <w:rPr>
-          <w:rFonts w:ascii="Times New Roman" w:hAnsi="Times New Roman" w:eastAsia="Times New Roman" w:cs="Times New Roman"/>
-          <w:sz w:val="24"/>
-          <w:szCs w:val="24"/>
-          <w:u w:val="single"/>
-        </w:rPr>
-      </w:pPr>
-      <w:r>
-        <w:rPr>
-          <w:rFonts w:ascii="Times New Roman" w:hAnsi="Times New Roman" w:eastAsia="Times New Roman" w:cs="Times New Roman"/>
-          <w:sz w:val="24"/>
-          <w:szCs w:val="24"/>
-          <w:u w:val="none"/>
-        </w:rPr>
-        <w:t>After user collect the book or renew the book the system will update the book status in the book file.</w:t>
-      </w:r>
-    </w:p>
-    <w:p>
-      <w:pPr>
-        <w:pStyle w:val="Normal"/>
-        <w:rPr>
-          <w:rFonts w:ascii="Times New Roman" w:hAnsi="Times New Roman" w:eastAsia="Times New Roman" w:cs="Times New Roman"/>
-          <w:sz w:val="24"/>
-          <w:szCs w:val="24"/>
-          <w:u w:val="none"/>
-        </w:rPr>
-      </w:pPr>
-      <w:r>
-        <w:rPr>
-          <w:rFonts w:ascii="Times New Roman" w:hAnsi="Times New Roman" w:eastAsia="Times New Roman" w:cs="Times New Roman"/>
-          <w:sz w:val="24"/>
-          <w:szCs w:val="24"/>
-          <w:u w:val="none"/>
-        </w:rPr>
-        <w:t xml:space="preserve">  </w:t>
+        <w:t>After user collected the book or renewed the book, the system will update the book status in the book file.</w:t>
       </w:r>
     </w:p>
     <w:sectPr>

</xml_diff>